<commit_message>
Aportación Ramon Peralta Zaleta
</commit_message>
<xml_diff>
--- a/versiones/Github-Aportacion-RamonPeraltaZaleta.docx
+++ b/versiones/Github-Aportacion-RamonPeraltaZaleta.docx
@@ -29,13 +29,8 @@
         <w:t xml:space="preserve">MATERIA: </w:t>
       </w:r>
       <w:r>
-        <w:t xml:space="preserve">Introducción a las </w:t>
-      </w:r>
-      <w:proofErr w:type="spellStart"/>
-      <w:r>
-        <w:t>Tic´s</w:t>
-      </w:r>
-      <w:proofErr w:type="spellEnd"/>
+        <w:t>Introducción a las Tic´s</w:t>
+      </w:r>
       <w:r>
         <w:t xml:space="preserve"> </w:t>
       </w:r>
@@ -73,23 +68,7 @@
         <w:t>Nombre del estudiante:</w:t>
       </w:r>
       <w:r>
-        <w:t xml:space="preserve"> </w:t>
-      </w:r>
-      <w:proofErr w:type="spellStart"/>
-      <w:r>
-        <w:t>Ramon</w:t>
-      </w:r>
-      <w:proofErr w:type="spellEnd"/>
-      <w:r>
-        <w:t xml:space="preserve"> Peralta </w:t>
-      </w:r>
-      <w:proofErr w:type="spellStart"/>
-      <w:r>
-        <w:t>Zaleta</w:t>
-      </w:r>
-      <w:proofErr w:type="spellEnd"/>
-      <w:r>
-        <w:t xml:space="preserve"> </w:t>
+        <w:t xml:space="preserve"> Ramon Peralta Zaleta </w:t>
       </w:r>
     </w:p>
     <w:p>
@@ -100,13 +79,8 @@
         <w:t>Equipo:</w:t>
       </w:r>
       <w:r>
-        <w:t xml:space="preserve"> </w:t>
-      </w:r>
-      <w:proofErr w:type="spellStart"/>
-      <w:r>
-        <w:t>Elecuentes</w:t>
-      </w:r>
-      <w:proofErr w:type="spellEnd"/>
+        <w:t xml:space="preserve"> Los Compadres</w:t>
+      </w:r>
     </w:p>
     <w:p>
       <w:pPr>

</xml_diff>